<commit_message>
Minor changes in ERD
</commit_message>
<xml_diff>
--- a/Project_P3/P3_Document.docx
+++ b/Project_P3/P3_Document.docx
@@ -545,17 +545,6 @@
     <w:p>
       <w:pPr>
         <w:rPr>
-          <w:rFonts w:ascii="Helvetica" w:hAnsi="Helvetica" w:cs="Helvetica"/>
-          <w:color w:val="000000"/>
-          <w:kern w:val="0"/>
-          <w:sz w:val="32"/>
-          <w:szCs w:val="32"/>
-        </w:rPr>
-      </w:pPr>
-    </w:p>
-    <w:p>
-      <w:pPr>
-        <w:rPr>
           <w:rFonts w:cs="Helvetica"/>
           <w:color w:val="000000"/>
           <w:kern w:val="0"/>
@@ -589,6 +578,7 @@
           <w:szCs w:val="28"/>
           <w:u w:val="single"/>
         </w:rPr>
+        <w:lastRenderedPageBreak/>
         <w:t>MUSIC ANALYTICS MANAGEMENT SYSTEM</w:t>
       </w:r>
     </w:p>
@@ -649,17 +639,16 @@
         <w:t>Tracks:</w:t>
       </w:r>
       <w:r>
-        <w:t xml:space="preserve"> Contains information about each track, such as track name, release date (</w:t>
-      </w:r>
-      <w:proofErr w:type="spellStart"/>
-      <w:proofErr w:type="gramStart"/>
-      <w:r>
-        <w:t>year,month</w:t>
-      </w:r>
-      <w:proofErr w:type="spellEnd"/>
-      <w:proofErr w:type="gramEnd"/>
-      <w:r>
-        <w:t>, day),</w:t>
+        <w:t xml:space="preserve"> Contains information about each track, such as track name, release date (year,</w:t>
+      </w:r>
+      <w:r>
+        <w:t xml:space="preserve"> </w:t>
+      </w:r>
+      <w:r>
+        <w:t>month, day),</w:t>
+      </w:r>
+      <w:r>
+        <w:t xml:space="preserve"> </w:t>
       </w:r>
       <w:r>
         <w:t>streams</w:t>
@@ -993,14 +982,7 @@
           <w:b/>
           <w:bCs/>
         </w:rPr>
-        <w:t>Tracks</w:t>
-      </w:r>
-      <w:r>
-        <w:rPr>
-          <w:b/>
-          <w:bCs/>
-        </w:rPr>
-        <w:t>Genre</w:t>
+        <w:t>TracksGenre</w:t>
       </w:r>
       <w:proofErr w:type="spellEnd"/>
       <w:r>
@@ -1099,7 +1081,6 @@
           <w:b/>
           <w:bCs/>
         </w:rPr>
-        <w:lastRenderedPageBreak/>
         <w:t>User</w:t>
       </w:r>
       <w:r>
@@ -1196,11 +1177,9 @@
       <w:r>
         <w:t xml:space="preserve">Tracks to Genres (Many-to-Many): A track can belong to multiple genres, and a genre can include many tracks. This relationship would require a junction table if genre data </w:t>
       </w:r>
-      <w:proofErr w:type="gramStart"/>
-      <w:r>
-        <w:t>is</w:t>
-      </w:r>
-      <w:proofErr w:type="gramEnd"/>
+      <w:r>
+        <w:t>were</w:t>
+      </w:r>
       <w:r>
         <w:t xml:space="preserve"> available and included. </w:t>
       </w:r>
@@ -1422,6 +1401,9 @@
     <w:p/>
     <w:p/>
     <w:p/>
+    <w:p/>
+    <w:p/>
+    <w:p/>
     <w:p>
       <w:r>
         <w:lastRenderedPageBreak/>
@@ -1431,11 +1413,14 @@
     <w:p/>
     <w:p>
       <w:r>
+        <w:rPr>
+          <w:noProof/>
+        </w:rPr>
         <w:drawing>
-          <wp:inline distT="0" distB="0" distL="0" distR="0" wp14:anchorId="760E9B17" wp14:editId="2D7A2A1D">
-            <wp:extent cx="5943600" cy="3838575"/>
-            <wp:effectExtent l="0" t="0" r="0" b="0"/>
-            <wp:docPr id="102301796" name="Picture 1" descr="A diagram of a software company&#10;&#10;Description automatically generated with medium confidence"/>
+          <wp:inline distT="0" distB="0" distL="0" distR="0" wp14:anchorId="14DD8404" wp14:editId="20375928">
+            <wp:extent cx="6591125" cy="4248318"/>
+            <wp:effectExtent l="0" t="0" r="635" b="0"/>
+            <wp:docPr id="967346101" name="Picture 1" descr="A diagram of a computer generated flowchart&#10;&#10;Description automatically generated"/>
             <wp:cNvGraphicFramePr>
               <a:graphicFrameLocks xmlns:a="http://schemas.openxmlformats.org/drawingml/2006/main" noChangeAspect="1"/>
             </wp:cNvGraphicFramePr>
@@ -1443,11 +1428,17 @@
               <a:graphicData uri="http://schemas.openxmlformats.org/drawingml/2006/picture">
                 <pic:pic xmlns:pic="http://schemas.openxmlformats.org/drawingml/2006/picture">
                   <pic:nvPicPr>
-                    <pic:cNvPr id="102301796" name="Picture 1" descr="A diagram of a software company&#10;&#10;Description automatically generated with medium confidence"/>
+                    <pic:cNvPr id="967346101" name="Picture 1" descr="A diagram of a computer generated flowchart&#10;&#10;Description automatically generated"/>
                     <pic:cNvPicPr/>
                   </pic:nvPicPr>
                   <pic:blipFill>
-                    <a:blip r:embed="rId6"/>
+                    <a:blip r:embed="rId6" cstate="print">
+                      <a:extLst>
+                        <a:ext uri="{28A0092B-C50C-407E-A947-70E740481C1C}">
+                          <a14:useLocalDpi xmlns:a14="http://schemas.microsoft.com/office/drawing/2010/main" val="0"/>
+                        </a:ext>
+                      </a:extLst>
+                    </a:blip>
                     <a:stretch>
                       <a:fillRect/>
                     </a:stretch>
@@ -1455,7 +1446,7 @@
                   <pic:spPr>
                     <a:xfrm>
                       <a:off x="0" y="0"/>
-                      <a:ext cx="5943600" cy="3838575"/>
+                      <a:ext cx="6631047" cy="4274050"/>
                     </a:xfrm>
                     <a:prstGeom prst="rect">
                       <a:avLst/>
@@ -2585,6 +2576,7 @@
   <w:style w:type="character" w:default="1" w:styleId="DefaultParagraphFont">
     <w:name w:val="Default Paragraph Font"/>
     <w:uiPriority w:val="1"/>
+    <w:semiHidden/>
     <w:unhideWhenUsed/>
   </w:style>
   <w:style w:type="table" w:default="1" w:styleId="TableNormal">

</xml_diff>